<commit_message>
Cambiadas las pruebas para que generen CSV en vez de LOG
</commit_message>
<xml_diff>
--- a/TFM.docx
+++ b/TFM.docx
@@ -1839,23 +1839,7 @@
           <w:szCs w:val="24"/>
           <w:lang w:val="en-GB"/>
         </w:rPr>
-        <w:t xml:space="preserve"> Thesis titled 'Design and Implementation of a Test Environment for the Performance Evaluation of Lightweight Virtualization Systems' is to design and implement an environment to measure the speed of performing different tasks, such as mathematical calculations, web requests, or service deployments, using two programming languages (Go and Rust). The aim is to determine which language is better suited for each type of task. To achieve this, various tests will be developed and implemented in the cloud, under the same system virtualization parameters. Subsequently, the results of the different tests will be collected using ELK, which will function as a Pipeline and provide us with the capability to visualize the data for comparison as well. These results will be time-based data since we measure the time it takes to perform a specific action. To minimize measurement errors, the same tests will be repeated until the time range is in the order of seconds. The tests will be developed in Python to facilitate their development and will later be processed using the two </w:t>
-      </w:r>
-      <w:r>
-        <w:rPr>
-          <w:sz w:val="24"/>
-          <w:szCs w:val="24"/>
-          <w:lang w:val="en-GB"/>
-        </w:rPr>
-        <w:t>programming</w:t>
-      </w:r>
-      <w:r>
-        <w:rPr>
-          <w:sz w:val="24"/>
-          <w:szCs w:val="24"/>
-          <w:lang w:val="en-GB"/>
-        </w:rPr>
-        <w:t xml:space="preserve"> languages to observe how they respond to the previously mentioned situations.</w:t>
+        <w:t xml:space="preserve"> Thesis titled 'Design and Implementation of a Test Environment for the Performance Evaluation of Lightweight Virtualization Systems' is to design and implement an environment to measure the speed of performing different tasks, such as mathematical calculations, web requests, or service deployments, using two programming languages (Go and Rust). The aim is to determine which language is better suited for each type of task. To achieve this, various tests will be developed and implemented in the cloud, under the same system virtualization parameters. Subsequently, the results of the different tests will be collected using ELK, which will function as a Pipeline and provide us with the capability to visualize the data for comparison as well. These results will be time-based data since we measure the time it takes to perform a specific action. To minimize measurement errors, the same tests will be repeated until the time range is in the order of seconds. The tests will be developed in Python to facilitate their development and will later be processed using the two programming languages to observe how they respond to the previously mentioned situations.</w:t>
       </w:r>
     </w:p>
     <w:p>
@@ -3776,21 +3760,7 @@
             <w:rStyle w:val="Hipervnculo"/>
             <w:noProof/>
           </w:rPr>
-          <w:t>Instalac</w:t>
-        </w:r>
-        <w:r>
-          <w:rPr>
-            <w:rStyle w:val="Hipervnculo"/>
-            <w:noProof/>
-          </w:rPr>
-          <w:t>i</w:t>
-        </w:r>
-        <w:r>
-          <w:rPr>
-            <w:rStyle w:val="Hipervnculo"/>
-            <w:noProof/>
-          </w:rPr>
-          <w:t>ón</w:t>
+          <w:t>Instalación</w:t>
         </w:r>
         <w:r>
           <w:rPr>
@@ -7405,22 +7375,53 @@
         </w:numPr>
         <w:spacing w:after="160" w:line="259" w:lineRule="auto"/>
         <w:jc w:val="left"/>
-        <w:rPr>
-          <w:lang w:val="es-ES"/>
-        </w:rPr>
-      </w:pPr>
+      </w:pPr>
+      <w:proofErr w:type="spellStart"/>
       <w:r>
         <w:rPr>
           <w:b/>
-          <w:lang w:val="es-ES"/>
-        </w:rPr>
-        <w:t>Consultas de rango:</w:t>
-      </w:r>
-      <w:r>
-        <w:rPr>
-          <w:lang w:val="es-ES"/>
-        </w:rPr>
-        <w:t xml:space="preserve"> field_name: &gt;= value (&gt;, &lt;,  &gt;=,  &lt;=)</w:t>
+        </w:rPr>
+        <w:t>Consultas</w:t>
+      </w:r>
+      <w:proofErr w:type="spellEnd"/>
+      <w:r>
+        <w:rPr>
+          <w:b/>
+        </w:rPr>
+        <w:t xml:space="preserve"> de </w:t>
+      </w:r>
+      <w:proofErr w:type="spellStart"/>
+      <w:r>
+        <w:rPr>
+          <w:b/>
+        </w:rPr>
+        <w:t>rango</w:t>
+      </w:r>
+      <w:proofErr w:type="spellEnd"/>
+      <w:r>
+        <w:rPr>
+          <w:b/>
+        </w:rPr>
+        <w:t>:</w:t>
+      </w:r>
+      <w:r>
+        <w:t xml:space="preserve"> </w:t>
+      </w:r>
+      <w:proofErr w:type="spellStart"/>
+      <w:r>
+        <w:t>field_name</w:t>
+      </w:r>
+      <w:proofErr w:type="spellEnd"/>
+      <w:r>
+        <w:t xml:space="preserve">: &gt;= value (&gt;, </w:t>
+      </w:r>
+      <w:proofErr w:type="gramStart"/>
+      <w:r>
+        <w:t>&lt;,  &gt;</w:t>
+      </w:r>
+      <w:proofErr w:type="gramEnd"/>
+      <w:r>
+        <w:t>=,  &lt;=)</w:t>
       </w:r>
     </w:p>
     <w:p>
@@ -7486,22 +7487,61 @@
         </w:numPr>
         <w:spacing w:after="160" w:line="259" w:lineRule="auto"/>
         <w:jc w:val="left"/>
-        <w:rPr>
-          <w:lang w:val="es-ES"/>
-        </w:rPr>
-      </w:pPr>
+      </w:pPr>
+      <w:proofErr w:type="spellStart"/>
       <w:r>
         <w:rPr>
           <w:b/>
-          <w:lang w:val="es-ES"/>
-        </w:rPr>
-        <w:t>Consultas booleanas:</w:t>
-      </w:r>
-      <w:r>
-        <w:rPr>
-          <w:lang w:val="es-ES"/>
-        </w:rPr>
-        <w:t xml:space="preserve"> field_name: value OR field_name: value (AND, OR, NOT)</w:t>
+        </w:rPr>
+        <w:t>Consultas</w:t>
+      </w:r>
+      <w:proofErr w:type="spellEnd"/>
+      <w:r>
+        <w:rPr>
+          <w:b/>
+        </w:rPr>
+        <w:t xml:space="preserve"> </w:t>
+      </w:r>
+      <w:proofErr w:type="spellStart"/>
+      <w:r>
+        <w:rPr>
+          <w:b/>
+        </w:rPr>
+        <w:t>booleanas</w:t>
+      </w:r>
+      <w:proofErr w:type="spellEnd"/>
+      <w:r>
+        <w:rPr>
+          <w:b/>
+        </w:rPr>
+        <w:t>:</w:t>
+      </w:r>
+      <w:r>
+        <w:t xml:space="preserve"> </w:t>
+      </w:r>
+      <w:proofErr w:type="spellStart"/>
+      <w:r>
+        <w:t>field_name</w:t>
+      </w:r>
+      <w:proofErr w:type="spellEnd"/>
+      <w:r>
+        <w:t xml:space="preserve">: value OR </w:t>
+      </w:r>
+      <w:proofErr w:type="spellStart"/>
+      <w:r>
+        <w:t>field_name</w:t>
+      </w:r>
+      <w:proofErr w:type="spellEnd"/>
+      <w:r>
+        <w:t xml:space="preserve">: value (AND, </w:t>
+      </w:r>
+      <w:proofErr w:type="gramStart"/>
+      <w:r>
+        <w:t>OR,</w:t>
+      </w:r>
+      <w:proofErr w:type="gramEnd"/>
+      <w:r>
+        <w:t xml:space="preserve"> NOT)</w:t>
       </w:r>
     </w:p>
     <w:p>
@@ -7513,21 +7553,50 @@
         </w:numPr>
         <w:spacing w:after="160" w:line="259" w:lineRule="auto"/>
         <w:jc w:val="left"/>
-        <w:rPr>
-          <w:lang w:val="es-ES"/>
-        </w:rPr>
-      </w:pPr>
+      </w:pPr>
+      <w:proofErr w:type="spellStart"/>
       <w:r>
         <w:rPr>
           <w:b/>
-          <w:lang w:val="es-ES"/>
-        </w:rPr>
-        <w:t>Consultas con múltiples campos:</w:t>
-      </w:r>
-      <w:r>
-        <w:rPr>
-          <w:lang w:val="es-ES"/>
-        </w:rPr>
+        </w:rPr>
+        <w:t>Consultas</w:t>
+      </w:r>
+      <w:proofErr w:type="spellEnd"/>
+      <w:r>
+        <w:rPr>
+          <w:b/>
+        </w:rPr>
+        <w:t xml:space="preserve"> con </w:t>
+      </w:r>
+      <w:proofErr w:type="spellStart"/>
+      <w:r>
+        <w:rPr>
+          <w:b/>
+        </w:rPr>
+        <w:t>múltiples</w:t>
+      </w:r>
+      <w:proofErr w:type="spellEnd"/>
+      <w:r>
+        <w:rPr>
+          <w:b/>
+        </w:rPr>
+        <w:t xml:space="preserve"> </w:t>
+      </w:r>
+      <w:proofErr w:type="spellStart"/>
+      <w:r>
+        <w:rPr>
+          <w:b/>
+        </w:rPr>
+        <w:t>campos</w:t>
+      </w:r>
+      <w:proofErr w:type="spellEnd"/>
+      <w:r>
+        <w:rPr>
+          <w:b/>
+        </w:rPr>
+        <w:t>:</w:t>
+      </w:r>
+      <w:r>
         <w:t xml:space="preserve"> field_name1: value1 OR field_name2: value2</w:t>
       </w:r>
     </w:p>
@@ -7535,9 +7604,6 @@
       <w:pPr>
         <w:pStyle w:val="Prrafodelista"/>
         <w:ind w:left="2148"/>
-        <w:rPr>
-          <w:lang w:val="es-ES"/>
-        </w:rPr>
       </w:pPr>
     </w:p>
     <w:p>
@@ -12228,19 +12294,7 @@
         <w:rPr>
           <w:lang w:val="es-ES"/>
         </w:rPr>
-        <w:t xml:space="preserve">: Una vista no poseedora de una sección de un arreglo. Los slices son una forma de referencia a una parte de un arreglo y permiten trabajar con porciones </w:t>
-      </w:r>
-      <w:r>
-        <w:rPr>
-          <w:lang w:val="es-ES"/>
-        </w:rPr>
-        <w:t>de este</w:t>
-      </w:r>
-      <w:r>
-        <w:rPr>
-          <w:lang w:val="es-ES"/>
-        </w:rPr>
-        <w:t xml:space="preserve"> sin tener que copiar los datos.</w:t>
+        <w:t>: Una vista no poseedora de una sección de un arreglo. Los slices son una forma de referencia a una parte de un arreglo y permiten trabajar con porciones de este sin tener que copiar los datos.</w:t>
       </w:r>
     </w:p>
     <w:p>
@@ -13539,37 +13593,7 @@
         <w:rPr>
           <w:lang w:val="es-ES"/>
         </w:rPr>
-        <w:t xml:space="preserve">: </w:t>
-      </w:r>
-      <w:r>
-        <w:rPr>
-          <w:lang w:val="es-ES"/>
-        </w:rPr>
-        <w:t xml:space="preserve">Su valor puede cambiar. Se utiliza la palabra reservada “let”, </w:t>
-      </w:r>
-      <w:r>
-        <w:rPr>
-          <w:lang w:val="es-ES"/>
-        </w:rPr>
-        <w:t xml:space="preserve">seguida de la palabra reservada mut </w:t>
-      </w:r>
-      <w:r>
-        <w:rPr>
-          <w:lang w:val="es-ES"/>
-        </w:rPr>
-        <w:t xml:space="preserve">seguida del nombre de la variable. Adicionalmente, se le puede asignar un valor al declarar que se indicará después del “=”. Ejemplo: let </w:t>
-      </w:r>
-      <w:r>
-        <w:rPr>
-          <w:lang w:val="es-ES"/>
-        </w:rPr>
-        <w:t>mut edad</w:t>
-      </w:r>
-      <w:r>
-        <w:rPr>
-          <w:lang w:val="es-ES"/>
-        </w:rPr>
-        <w:t xml:space="preserve"> = 7</w:t>
+        <w:t>: Su valor puede cambiar. Se utiliza la palabra reservada “let”, seguida de la palabra reservada mut seguida del nombre de la variable. Adicionalmente, se le puede asignar un valor al declarar que se indicará después del “=”. Ejemplo: let mut edad = 7</w:t>
       </w:r>
     </w:p>
     <w:p>
@@ -13601,6 +13625,7 @@
       </w:pPr>
       <w:r>
         <w:rPr>
+          <w:noProof/>
           <w:lang w:val="es-ES"/>
         </w:rPr>
         <w:drawing>
@@ -13675,14 +13700,7 @@
           <w:i/>
           <w:lang w:val="es-ES"/>
         </w:rPr>
-        <w:t>a declaración de función en Rust</w:t>
-      </w:r>
-      <w:r>
-        <w:rPr>
-          <w:i/>
-          <w:lang w:val="es-ES"/>
-        </w:rPr>
-        <w:t>.</w:t>
+        <w:t>a declaración de función en Rust.</w:t>
       </w:r>
     </w:p>
     <w:p>
@@ -13757,6 +13775,7 @@
       </w:pPr>
       <w:r>
         <w:rPr>
+          <w:noProof/>
           <w:lang w:val="es-ES"/>
         </w:rPr>
         <w:drawing>
@@ -13895,6 +13914,7 @@
       </w:pPr>
       <w:r>
         <w:rPr>
+          <w:noProof/>
           <w:lang w:val="es-ES"/>
         </w:rPr>
         <w:drawing>
@@ -14022,6 +14042,7 @@
       </w:pPr>
       <w:r>
         <w:rPr>
+          <w:noProof/>
           <w:lang w:val="es-ES"/>
         </w:rPr>
         <w:drawing>
@@ -14371,19 +14392,7 @@
         <w:rPr>
           <w:lang w:val="es-ES"/>
         </w:rPr>
-        <w:t>operaciones</w:t>
-      </w:r>
-      <w:r>
-        <w:rPr>
-          <w:lang w:val="es-ES"/>
-        </w:rPr>
-        <w:t xml:space="preserve"> matemáticas (Suma, Resta, </w:t>
-      </w:r>
-      <w:r>
-        <w:rPr>
-          <w:lang w:val="es-ES"/>
-        </w:rPr>
-        <w:t>Raíz</w:t>
+        <w:t>operaciones matemáticas (Suma, Resta, Raíz</w:t>
       </w:r>
       <w:r>
         <w:rPr>
@@ -14395,31 +14404,7 @@
         <w:rPr>
           <w:lang w:val="es-ES"/>
         </w:rPr>
-        <w:t xml:space="preserve">Cuadrada, </w:t>
-      </w:r>
-      <w:r>
-        <w:rPr>
-          <w:lang w:val="es-ES"/>
-        </w:rPr>
-        <w:t>Multiplicación</w:t>
-      </w:r>
-      <w:r>
-        <w:rPr>
-          <w:lang w:val="es-ES"/>
-        </w:rPr>
-        <w:t xml:space="preserve">, </w:t>
-      </w:r>
-      <w:r>
-        <w:rPr>
-          <w:lang w:val="es-ES"/>
-        </w:rPr>
-        <w:t>División</w:t>
-      </w:r>
-      <w:r>
-        <w:rPr>
-          <w:lang w:val="es-ES"/>
-        </w:rPr>
-        <w:t>, Seno, Coseno).</w:t>
+        <w:t>Cuadrada, Multiplicación, División, Seno, Coseno).</w:t>
       </w:r>
       <w:r>
         <w:rPr>
@@ -14532,19 +14517,7 @@
         <w:rPr>
           <w:lang w:val="es-ES"/>
         </w:rPr>
-        <w:t xml:space="preserve">n las pruebas planteadas en Go y Rust. Estos tienen la misma funcionalidad, y se diferencian por la sintaxis empleada para su desarrollo. Estos se encuentran en el Anexo </w:t>
-      </w:r>
-      <w:r>
-        <w:rPr>
-          <w:lang w:val="es-ES"/>
-        </w:rPr>
-        <w:t>2</w:t>
-      </w:r>
-      <w:r>
-        <w:rPr>
-          <w:lang w:val="es-ES"/>
-        </w:rPr>
-        <w:t>: “</w:t>
+        <w:t>n las pruebas planteadas en Go y Rust. Estos tienen la misma funcionalidad, y se diferencian por la sintaxis empleada para su desarrollo. Estos se encuentran en el Anexo 2: “</w:t>
       </w:r>
       <w:r>
         <w:rPr>
@@ -14556,13 +14529,7 @@
         <w:rPr>
           <w:lang w:val="es-ES"/>
         </w:rPr>
-        <w:t>espliegue de contenedores</w:t>
-      </w:r>
-      <w:r>
-        <w:rPr>
-          <w:lang w:val="es-ES"/>
-        </w:rPr>
-        <w:t>”. La funcionalidad es la siguiente:</w:t>
+        <w:t>espliegue de contenedores”. La funcionalidad es la siguiente:</w:t>
       </w:r>
       <w:r>
         <w:rPr>
@@ -14706,11 +14673,39 @@
     </w:p>
     <w:p>
       <w:pPr>
+        <w:pStyle w:val="Ttulo2"/>
+      </w:pPr>
+      <w:r>
+        <w:t>Peticiones HTTP</w:t>
+      </w:r>
+    </w:p>
+    <w:p>
+      <w:pPr>
         <w:ind w:firstLine="357"/>
         <w:rPr>
           <w:lang w:val="es-ES"/>
         </w:rPr>
       </w:pPr>
+      <w:r>
+        <w:rPr>
+          <w:lang w:val="es-ES"/>
+        </w:rPr>
+        <w:t xml:space="preserve">Las dos peticiones que sobre las cuales se van a medir los tiempos son GET y POST. Para ello, en este caso se va a hacer uso de Apache </w:t>
+      </w:r>
+      <w:proofErr w:type="spellStart"/>
+      <w:r>
+        <w:rPr>
+          <w:lang w:val="es-ES"/>
+        </w:rPr>
+        <w:t>JMeter</w:t>
+      </w:r>
+      <w:proofErr w:type="spellEnd"/>
+      <w:r>
+        <w:rPr>
+          <w:lang w:val="es-ES"/>
+        </w:rPr>
+        <w:t>, donde se lanzarán peticiones HTTP y se recogerán los resultados, para posteriormente procesarlos con ELK.</w:t>
+      </w:r>
     </w:p>
     <w:p>
       <w:pPr>
@@ -14719,10 +14714,12 @@
           <w:lang w:val="es-ES"/>
         </w:rPr>
       </w:pPr>
-      <w:r>
-        <w:rPr>
-          <w:lang w:val="es-ES"/>
-        </w:rPr>
+    </w:p>
+    <w:p>
+      <w:pPr>
+        <w:pStyle w:val="Ttulo2"/>
+      </w:pPr>
+      <w:r>
         <w:br w:type="page"/>
       </w:r>
     </w:p>
@@ -14911,21 +14908,12 @@
                 </w:rPr>
                 <w:t>[1] Pérez, J. (2018, August 7). ELK Stack: ¿Qué es y cómo implementarlo fácilmente mediante DOCKER? </w:t>
               </w:r>
-              <w:proofErr w:type="spellStart"/>
               <w:r>
                 <w:rPr>
                   <w:rFonts w:cs="Times New Roman"/>
                   <w:szCs w:val="22"/>
                 </w:rPr>
-                <w:t>Encora</w:t>
-              </w:r>
-              <w:proofErr w:type="spellEnd"/>
-              <w:r>
-                <w:rPr>
-                  <w:rFonts w:cs="Times New Roman"/>
-                  <w:szCs w:val="22"/>
-                </w:rPr>
-                <w:t>. </w:t>
+                <w:t>Encora. </w:t>
               </w:r>
               <w:hyperlink r:id="rId28" w:anchor=":~:text=ELK%20es%20la%20combinaci%C3%B3n%20de,de%20los%20datos%20de%20registro." w:tgtFrame="_blank" w:history="1">
                 <w:r>
@@ -14949,23 +14937,7 @@
                   <w:rFonts w:cs="Times New Roman"/>
                   <w:szCs w:val="22"/>
                 </w:rPr>
-                <w:t xml:space="preserve">[2] El ELK Stack: de los </w:t>
-              </w:r>
-              <w:proofErr w:type="spellStart"/>
-              <w:r>
-                <w:rPr>
-                  <w:rFonts w:cs="Times New Roman"/>
-                  <w:szCs w:val="22"/>
-                </w:rPr>
-                <w:t>creadores</w:t>
-              </w:r>
-              <w:proofErr w:type="spellEnd"/>
-              <w:r>
-                <w:rPr>
-                  <w:rFonts w:cs="Times New Roman"/>
-                  <w:szCs w:val="22"/>
-                </w:rPr>
-                <w:t xml:space="preserve"> de Elasticsearch. (n.d.). Elasticsearch Platform — Find real-time answers at scale | Elastic. </w:t>
+                <w:t>[2] El ELK Stack: de los creadores de Elasticsearch. (n.d.). Elasticsearch Platform — Find real-time answers at scale | Elastic. </w:t>
               </w:r>
               <w:hyperlink r:id="rId29" w:tgtFrame="_blank" w:history="1">
                 <w:r>
@@ -14989,23 +14961,7 @@
                   <w:rFonts w:cs="Times New Roman"/>
                   <w:szCs w:val="22"/>
                 </w:rPr>
-                <w:t xml:space="preserve">[3] </w:t>
-              </w:r>
-              <w:proofErr w:type="spellStart"/>
-              <w:r>
-                <w:rPr>
-                  <w:rFonts w:cs="Times New Roman"/>
-                  <w:szCs w:val="22"/>
-                </w:rPr>
-                <w:t>Introducción</w:t>
-              </w:r>
-              <w:proofErr w:type="spellEnd"/>
-              <w:r>
-                <w:rPr>
-                  <w:rFonts w:cs="Times New Roman"/>
-                  <w:szCs w:val="22"/>
-                </w:rPr>
-                <w:t xml:space="preserve"> a Elasticsearch. (2022, December 30). aprenderbigdata.com. </w:t>
+                <w:t xml:space="preserve">[3] Introducción a Elasticsearch. (2022, December 30). aprenderbigdata.com. </w:t>
               </w:r>
               <w:hyperlink r:id="rId30" w:history="1">
                 <w:r>
@@ -15030,73 +14986,15 @@
                   <w:rFonts w:cs="Times New Roman"/>
                   <w:szCs w:val="22"/>
                 </w:rPr>
-                <w:t xml:space="preserve">[4] </w:t>
+                <w:t xml:space="preserve">[4] Arquitectura de ElasticSearch | KeepCoding Bootcamps. (2022, April 20). </w:t>
               </w:r>
-              <w:proofErr w:type="spellStart"/>
-              <w:r>
-                <w:rPr>
-                  <w:rFonts w:cs="Times New Roman"/>
-                  <w:szCs w:val="22"/>
-                </w:rPr>
-                <w:t>Arquitectura</w:t>
-              </w:r>
-              <w:proofErr w:type="spellEnd"/>
-              <w:r>
-                <w:rPr>
-                  <w:rFonts w:cs="Times New Roman"/>
-                  <w:szCs w:val="22"/>
-                </w:rPr>
-                <w:t xml:space="preserve"> de </w:t>
-              </w:r>
-              <w:proofErr w:type="spellStart"/>
-              <w:r>
-                <w:rPr>
-                  <w:rFonts w:cs="Times New Roman"/>
-                  <w:szCs w:val="22"/>
-                </w:rPr>
-                <w:t>ElasticSearch</w:t>
-              </w:r>
-              <w:proofErr w:type="spellEnd"/>
-              <w:r>
-                <w:rPr>
-                  <w:rFonts w:cs="Times New Roman"/>
-                  <w:szCs w:val="22"/>
-                </w:rPr>
-                <w:t xml:space="preserve"> | </w:t>
-              </w:r>
-              <w:proofErr w:type="spellStart"/>
-              <w:r>
-                <w:rPr>
-                  <w:rFonts w:cs="Times New Roman"/>
-                  <w:szCs w:val="22"/>
-                </w:rPr>
-                <w:t>KeepCoding</w:t>
-              </w:r>
-              <w:proofErr w:type="spellEnd"/>
-              <w:r>
-                <w:rPr>
-                  <w:rFonts w:cs="Times New Roman"/>
-                  <w:szCs w:val="22"/>
-                </w:rPr>
-                <w:t xml:space="preserve"> Bootcamps. (2022, April 20). </w:t>
-              </w:r>
-              <w:proofErr w:type="spellStart"/>
               <w:r>
                 <w:rPr>
                   <w:rFonts w:cs="Times New Roman"/>
                   <w:szCs w:val="22"/>
                   <w:lang w:val="es-ES"/>
                 </w:rPr>
-                <w:t>KeepCoding</w:t>
-              </w:r>
-              <w:proofErr w:type="spellEnd"/>
-              <w:r>
-                <w:rPr>
-                  <w:rFonts w:cs="Times New Roman"/>
-                  <w:szCs w:val="22"/>
-                  <w:lang w:val="es-ES"/>
-                </w:rPr>
-                <w:t xml:space="preserve"> </w:t>
+                <w:t xml:space="preserve">KeepCoding </w:t>
               </w:r>
               <w:proofErr w:type="spellStart"/>
               <w:r>
@@ -15185,25 +15083,7 @@
                   <w:szCs w:val="22"/>
                   <w:lang w:val="es-ES"/>
                 </w:rPr>
-                <w:t xml:space="preserve">[6] LT DATA CHANNEL. (2021, </w:t>
-              </w:r>
-              <w:proofErr w:type="spellStart"/>
-              <w:r>
-                <w:rPr>
-                  <w:rFonts w:cs="Times New Roman"/>
-                  <w:szCs w:val="22"/>
-                  <w:lang w:val="es-ES"/>
-                </w:rPr>
-                <w:t>January</w:t>
-              </w:r>
-              <w:proofErr w:type="spellEnd"/>
-              <w:r>
-                <w:rPr>
-                  <w:rFonts w:cs="Times New Roman"/>
-                  <w:szCs w:val="22"/>
-                  <w:lang w:val="es-ES"/>
-                </w:rPr>
-                <w:t xml:space="preserve"> 8). </w:t>
+                <w:t xml:space="preserve">[6] LT DATA CHANNEL. (2021, January 8). </w:t>
               </w:r>
               <w:r>
                 <w:rPr>
@@ -15265,23 +15145,7 @@
                   <w:rFonts w:cs="Times New Roman"/>
                   <w:szCs w:val="22"/>
                 </w:rPr>
-                <w:t>[7] ELK Team. (n.d.). ¿</w:t>
-              </w:r>
-              <w:proofErr w:type="spellStart"/>
-              <w:r>
-                <w:rPr>
-                  <w:rFonts w:cs="Times New Roman"/>
-                  <w:szCs w:val="22"/>
-                </w:rPr>
-                <w:t>Qué</w:t>
-              </w:r>
-              <w:proofErr w:type="spellEnd"/>
-              <w:r>
-                <w:rPr>
-                  <w:rFonts w:cs="Times New Roman"/>
-                  <w:szCs w:val="22"/>
-                </w:rPr>
-                <w:t xml:space="preserve"> es Kibana? Elastic. </w:t>
+                <w:t>[7] ELK Team. (n.d.). ¿Qué es Kibana? Elastic. </w:t>
               </w:r>
               <w:hyperlink r:id="rId34" w:tgtFrame="_blank" w:history="1">
                 <w:r>
@@ -15337,23 +15201,7 @@
                   <w:rFonts w:cs="Times New Roman"/>
                   <w:szCs w:val="22"/>
                 </w:rPr>
-                <w:t xml:space="preserve">(2023, February 15). </w:t>
-              </w:r>
-              <w:proofErr w:type="spellStart"/>
-              <w:r>
-                <w:rPr>
-                  <w:rFonts w:cs="Times New Roman"/>
-                  <w:szCs w:val="22"/>
-                </w:rPr>
-                <w:t>KeepCoding</w:t>
-              </w:r>
-              <w:proofErr w:type="spellEnd"/>
-              <w:r>
-                <w:rPr>
-                  <w:rFonts w:cs="Times New Roman"/>
-                  <w:szCs w:val="22"/>
-                </w:rPr>
-                <w:t xml:space="preserve"> Bootcamps. </w:t>
+                <w:t>(2023, February 15). KeepCoding Bootcamps. </w:t>
               </w:r>
               <w:hyperlink r:id="rId36" w:tgtFrame="_blank" w:history="1">
                 <w:r>
@@ -15381,79 +15229,7 @@
                   <w:sz w:val="22"/>
                   <w:szCs w:val="22"/>
                 </w:rPr>
-                <w:t xml:space="preserve">[10] Ruelas, Uriel. “01. Go to Go: </w:t>
-              </w:r>
-              <w:proofErr w:type="spellStart"/>
-              <w:r>
-                <w:rPr>
-                  <w:rFonts w:eastAsiaTheme="minorHAnsi" w:cs="Times New Roman"/>
-                  <w:sz w:val="22"/>
-                  <w:szCs w:val="22"/>
-                </w:rPr>
-                <w:t>Iniciando</w:t>
-              </w:r>
-              <w:proofErr w:type="spellEnd"/>
-              <w:r>
-                <w:rPr>
-                  <w:rFonts w:eastAsiaTheme="minorHAnsi" w:cs="Times New Roman"/>
-                  <w:sz w:val="22"/>
-                  <w:szCs w:val="22"/>
-                </w:rPr>
-                <w:t xml:space="preserve"> Go for the </w:t>
-              </w:r>
-              <w:proofErr w:type="spellStart"/>
-              <w:r>
-                <w:rPr>
-                  <w:rFonts w:eastAsiaTheme="minorHAnsi" w:cs="Times New Roman"/>
-                  <w:sz w:val="22"/>
-                  <w:szCs w:val="22"/>
-                </w:rPr>
-                <w:t>Lulz</w:t>
-              </w:r>
-              <w:proofErr w:type="spellEnd"/>
-              <w:r>
-                <w:rPr>
-                  <w:rFonts w:eastAsiaTheme="minorHAnsi" w:cs="Times New Roman"/>
-                  <w:sz w:val="22"/>
-                  <w:szCs w:val="22"/>
-                </w:rPr>
-                <w:t xml:space="preserve">.” 01. Go to Go: </w:t>
-              </w:r>
-              <w:proofErr w:type="spellStart"/>
-              <w:r>
-                <w:rPr>
-                  <w:rFonts w:eastAsiaTheme="minorHAnsi" w:cs="Times New Roman"/>
-                  <w:sz w:val="22"/>
-                  <w:szCs w:val="22"/>
-                </w:rPr>
-                <w:t>Iniciando</w:t>
-              </w:r>
-              <w:proofErr w:type="spellEnd"/>
-              <w:r>
-                <w:rPr>
-                  <w:rFonts w:eastAsiaTheme="minorHAnsi" w:cs="Times New Roman"/>
-                  <w:sz w:val="22"/>
-                  <w:szCs w:val="22"/>
-                </w:rPr>
-                <w:t xml:space="preserve"> Go for the </w:t>
-              </w:r>
-              <w:proofErr w:type="spellStart"/>
-              <w:r>
-                <w:rPr>
-                  <w:rFonts w:eastAsiaTheme="minorHAnsi" w:cs="Times New Roman"/>
-                  <w:sz w:val="22"/>
-                  <w:szCs w:val="22"/>
-                </w:rPr>
-                <w:t>Lulz</w:t>
-              </w:r>
-              <w:proofErr w:type="spellEnd"/>
-              <w:r>
-                <w:rPr>
-                  <w:rFonts w:eastAsiaTheme="minorHAnsi" w:cs="Times New Roman"/>
-                  <w:sz w:val="22"/>
-                  <w:szCs w:val="22"/>
-                </w:rPr>
-                <w:t xml:space="preserve">, 29 Apr. 2016, codingornot.com/01-go-to-go-iniciando-go-for-the-lulz. </w:t>
+                <w:t xml:space="preserve">[10] Ruelas, Uriel. “01. Go to Go: Iniciando Go for the Lulz.” 01. Go to Go: Iniciando Go for the Lulz, 29 Apr. 2016, codingornot.com/01-go-to-go-iniciando-go-for-the-lulz. </w:t>
               </w:r>
             </w:p>
             <w:p>
@@ -15472,25 +15248,7 @@
                   <w:szCs w:val="22"/>
                   <w:lang w:val="es-ES"/>
                 </w:rPr>
-                <w:t>[</w:t>
-              </w:r>
-              <w:r>
-                <w:rPr>
-                  <w:rFonts w:eastAsiaTheme="minorHAnsi" w:cs="Times New Roman"/>
-                  <w:sz w:val="22"/>
-                  <w:szCs w:val="22"/>
-                  <w:lang w:val="es-ES"/>
-                </w:rPr>
-                <w:t>11</w:t>
-              </w:r>
-              <w:r>
-                <w:rPr>
-                  <w:rFonts w:eastAsiaTheme="minorHAnsi" w:cs="Times New Roman"/>
-                  <w:sz w:val="22"/>
-                  <w:szCs w:val="22"/>
-                  <w:lang w:val="es-ES"/>
-                </w:rPr>
-                <w:t>]</w:t>
+                <w:t>[11]</w:t>
               </w:r>
               <w:r>
                 <w:rPr>
@@ -15541,25 +15299,7 @@
                     <w:sz w:val="22"/>
                     <w:szCs w:val="22"/>
                   </w:rPr>
-                  <w:t>https://www.rust-</w:t>
-                </w:r>
-                <w:r>
-                  <w:rPr>
-                    <w:rStyle w:val="Hipervnculo"/>
-                    <w:color w:val="000000"/>
-                    <w:sz w:val="22"/>
-                    <w:szCs w:val="22"/>
-                  </w:rPr>
-                  <w:t>l</w:t>
-                </w:r>
-                <w:r>
-                  <w:rPr>
-                    <w:rStyle w:val="Hipervnculo"/>
-                    <w:color w:val="000000"/>
-                    <w:sz w:val="22"/>
-                    <w:szCs w:val="22"/>
-                  </w:rPr>
-                  <w:t>ang.org/es</w:t>
+                  <w:t>https://www.rust-lang.org/es</w:t>
                 </w:r>
               </w:hyperlink>
             </w:p>
@@ -15570,6 +15310,7 @@
                   <w:rFonts w:cs="Times New Roman"/>
                   <w:sz w:val="22"/>
                   <w:szCs w:val="22"/>
+                  <w:lang w:val="es-ES"/>
                 </w:rPr>
               </w:pPr>
               <w:r>
@@ -15611,29 +15352,7 @@
                   <w:szCs w:val="22"/>
                   <w:lang w:val="es-ES"/>
                 </w:rPr>
-                <w:t xml:space="preserve">. MIT </w:t>
-              </w:r>
-              <w:proofErr w:type="spellStart"/>
-              <w:r>
-                <w:rPr>
-                  <w:rFonts w:cs="Times New Roman"/>
-                  <w:color w:val="000000"/>
-                  <w:sz w:val="22"/>
-                  <w:szCs w:val="22"/>
-                  <w:lang w:val="es-ES"/>
-                </w:rPr>
-                <w:t>Technology</w:t>
-              </w:r>
-              <w:proofErr w:type="spellEnd"/>
-              <w:r>
-                <w:rPr>
-                  <w:rFonts w:cs="Times New Roman"/>
-                  <w:color w:val="000000"/>
-                  <w:sz w:val="22"/>
-                  <w:szCs w:val="22"/>
-                  <w:lang w:val="es-ES"/>
-                </w:rPr>
-                <w:t xml:space="preserve"> </w:t>
+                <w:t xml:space="preserve">. MIT Technology </w:t>
               </w:r>
               <w:proofErr w:type="spellStart"/>
               <w:r>
@@ -15709,33 +15428,7 @@
                   <w:szCs w:val="22"/>
                   <w:lang w:val="es-ES"/>
                 </w:rPr>
-                <w:t xml:space="preserve">02. Go </w:t>
-              </w:r>
-              <w:proofErr w:type="spellStart"/>
-              <w:r>
-                <w:rPr>
-                  <w:rFonts w:cs="Times New Roman"/>
-                  <w:i/>
-                  <w:iCs/>
-                  <w:color w:val="000000"/>
-                  <w:sz w:val="22"/>
-                  <w:szCs w:val="22"/>
-                  <w:lang w:val="es-ES"/>
-                </w:rPr>
-                <w:t>to</w:t>
-              </w:r>
-              <w:proofErr w:type="spellEnd"/>
-              <w:r>
-                <w:rPr>
-                  <w:rFonts w:cs="Times New Roman"/>
-                  <w:i/>
-                  <w:iCs/>
-                  <w:color w:val="000000"/>
-                  <w:sz w:val="22"/>
-                  <w:szCs w:val="22"/>
-                  <w:lang w:val="es-ES"/>
-                </w:rPr>
-                <w:t xml:space="preserve"> go: sintaxis, tipo de datos y palabras reservadas</w:t>
+                <w:t>02. Go to go: sintaxis, tipo de datos y palabras reservadas</w:t>
               </w:r>
               <w:r>
                 <w:rPr>
@@ -15790,35 +15483,7 @@
                   <w:szCs w:val="22"/>
                   <w:lang w:val="es-ES"/>
                 </w:rPr>
-                <w:t xml:space="preserve">Rust - Apéndice </w:t>
-              </w:r>
-              <w:proofErr w:type="spellStart"/>
-              <w:proofErr w:type="gramStart"/>
-              <w:r>
-                <w:rPr>
-                  <w:rFonts w:eastAsiaTheme="minorEastAsia" w:cs="Times New Roman"/>
-                  <w:i/>
-                  <w:iCs/>
-                  <w:color w:val="000000"/>
-                  <w:sz w:val="22"/>
-                  <w:szCs w:val="22"/>
-                  <w:lang w:val="es-ES"/>
-                </w:rPr>
-                <w:t>A:Palabras</w:t>
-              </w:r>
-              <w:proofErr w:type="spellEnd"/>
-              <w:proofErr w:type="gramEnd"/>
-              <w:r>
-                <w:rPr>
-                  <w:rFonts w:eastAsiaTheme="minorEastAsia" w:cs="Times New Roman"/>
-                  <w:i/>
-                  <w:iCs/>
-                  <w:color w:val="000000"/>
-                  <w:sz w:val="22"/>
-                  <w:szCs w:val="22"/>
-                  <w:lang w:val="es-ES"/>
-                </w:rPr>
-                <w:t xml:space="preserve"> clave La siguiente lista contiene palabras clave que están reservadas para su uso futuro por el lenguaje Rust.</w:t>
+                <w:t>Rust - Apéndice A:Palabras clave La siguiente lista contiene palabras clave que están reservadas para su uso futuro por el lenguaje Rust.</w:t>
               </w:r>
               <w:r>
                 <w:rPr>
@@ -15828,51 +15493,7 @@
                   <w:szCs w:val="22"/>
                   <w:lang w:val="es-ES"/>
                 </w:rPr>
-                <w:t> (</w:t>
-              </w:r>
-              <w:proofErr w:type="spellStart"/>
-              <w:r>
-                <w:rPr>
-                  <w:rFonts w:eastAsiaTheme="minorEastAsia" w:cs="Times New Roman"/>
-                  <w:color w:val="000000"/>
-                  <w:sz w:val="22"/>
-                  <w:szCs w:val="22"/>
-                  <w:lang w:val="es-ES"/>
-                </w:rPr>
-                <w:t>n.d</w:t>
-              </w:r>
-              <w:proofErr w:type="spellEnd"/>
-              <w:r>
-                <w:rPr>
-                  <w:rFonts w:eastAsiaTheme="minorEastAsia" w:cs="Times New Roman"/>
-                  <w:color w:val="000000"/>
-                  <w:sz w:val="22"/>
-                  <w:szCs w:val="22"/>
-                  <w:lang w:val="es-ES"/>
-                </w:rPr>
-                <w:t xml:space="preserve">.). </w:t>
-              </w:r>
-              <w:proofErr w:type="spellStart"/>
-              <w:r>
-                <w:rPr>
-                  <w:rFonts w:eastAsiaTheme="minorEastAsia" w:cs="Times New Roman"/>
-                  <w:color w:val="000000"/>
-                  <w:sz w:val="22"/>
-                  <w:szCs w:val="22"/>
-                  <w:lang w:val="es-ES"/>
-                </w:rPr>
-                <w:t>Runebook.dev</w:t>
-              </w:r>
-              <w:proofErr w:type="spellEnd"/>
-              <w:r>
-                <w:rPr>
-                  <w:rFonts w:eastAsiaTheme="minorEastAsia" w:cs="Times New Roman"/>
-                  <w:color w:val="000000"/>
-                  <w:sz w:val="22"/>
-                  <w:szCs w:val="22"/>
-                  <w:lang w:val="es-ES"/>
-                </w:rPr>
-                <w:t>. </w:t>
+                <w:t> (n.d.). Runebook.dev. </w:t>
               </w:r>
               <w:hyperlink r:id="rId40" w:tgtFrame="_blank" w:history="1">
                 <w:r>
@@ -19446,7 +19067,7 @@
           <w:noProof/>
         </w:rPr>
         <w:lastRenderedPageBreak/>
-        <w:object w:dxaOrig="1440" w:dyaOrig="1440" w14:anchorId="647888C7">
+        <w:object w:dxaOrig="1440" w:dyaOrig="1440" w14:anchorId="616C498C">
           <v:shapetype id="_x0000_t75" coordsize="21600,21600" o:spt="75" o:preferrelative="t" path="m@4@5l@4@11@9@11@9@5xe" filled="f" stroked="f">
             <v:stroke joinstyle="miter"/>
             <v:formulas>
@@ -19470,7 +19091,7 @@
             <v:imagedata r:id="rId42" o:title=""/>
             <w10:wrap type="square" side="right"/>
           </v:shape>
-          <o:OLEObject Type="Embed" ProgID="Excel.Sheet.12" ShapeID="_x0000_s2050" DrawAspect="Content" ObjectID="_1753435809" r:id="rId43"/>
+          <o:OLEObject Type="Embed" ProgID="Excel.Sheet.12" ShapeID="_x0000_s2050" DrawAspect="Content" ObjectID="_1753515052" r:id="rId43"/>
         </w:object>
       </w:r>
     </w:p>
@@ -19561,10 +19182,7 @@
         <w:jc w:val="both"/>
       </w:pPr>
       <w:r>
-        <w:t xml:space="preserve">anexo </w:t>
-      </w:r>
-      <w:r>
-        <w:t>C</w:t>
+        <w:t>anexo C</w:t>
       </w:r>
       <w:r>
         <w:t xml:space="preserve">: </w:t>
@@ -19578,16 +19196,7 @@
         <w:pStyle w:val="Ttulo2"/>
       </w:pPr>
       <w:r>
-        <w:t xml:space="preserve">Anexo 1. </w:t>
-      </w:r>
-      <w:r>
-        <w:t>Test</w:t>
-      </w:r>
-      <w:r>
-        <w:t>s</w:t>
-      </w:r>
-      <w:r>
-        <w:t xml:space="preserve"> de Operaciones Matemáticas</w:t>
+        <w:t>Anexo 1. Tests de Operaciones Matemáticas</w:t>
       </w:r>
     </w:p>
     <w:p>
@@ -19646,6 +19255,7 @@
       </w:r>
       <w:r>
         <w:rPr>
+          <w:noProof/>
           <w:lang w:val="es-ES"/>
         </w:rPr>
         <w:drawing>
@@ -19717,6 +19327,7 @@
       </w:pPr>
       <w:r>
         <w:rPr>
+          <w:noProof/>
           <w:lang w:val="es-ES"/>
         </w:rPr>
         <w:lastRenderedPageBreak/>
@@ -19777,21 +19388,7 @@
           <w:i/>
           <w:lang w:val="es-ES"/>
         </w:rPr>
-        <w:t>7</w:t>
-      </w:r>
-      <w:r>
-        <w:rPr>
-          <w:i/>
-          <w:lang w:val="es-ES"/>
-        </w:rPr>
-        <w:t xml:space="preserve">. Tests de operaciones matemáticas en </w:t>
-      </w:r>
-      <w:r>
-        <w:rPr>
-          <w:i/>
-          <w:lang w:val="es-ES"/>
-        </w:rPr>
-        <w:t>Rust</w:t>
+        <w:t>7. Tests de operaciones matemáticas en Rust</w:t>
       </w:r>
     </w:p>
     <w:p>
@@ -19836,6 +19433,7 @@
       </w:pPr>
       <w:r>
         <w:rPr>
+          <w:noProof/>
           <w:lang w:val="es-ES"/>
         </w:rPr>
         <w:lastRenderedPageBreak/>
@@ -19896,48 +19494,21 @@
           <w:i/>
           <w:lang w:val="es-ES"/>
         </w:rPr>
-        <w:t>20</w:t>
-      </w:r>
-      <w:r>
+        <w:t>20. Tests de despliegue de contenedores en Go</w:t>
+      </w:r>
+    </w:p>
+    <w:p>
+      <w:pPr>
+        <w:jc w:val="center"/>
         <w:rPr>
           <w:i/>
           <w:lang w:val="es-ES"/>
         </w:rPr>
-        <w:t xml:space="preserve">. Tests de </w:t>
-      </w:r>
+      </w:pPr>
       <w:r>
         <w:rPr>
           <w:i/>
-          <w:lang w:val="es-ES"/>
-        </w:rPr>
-        <w:t>despliegue de contenedores</w:t>
-      </w:r>
-      <w:r>
-        <w:rPr>
-          <w:i/>
-          <w:lang w:val="es-ES"/>
-        </w:rPr>
-        <w:t xml:space="preserve"> en </w:t>
-      </w:r>
-      <w:r>
-        <w:rPr>
-          <w:i/>
-          <w:lang w:val="es-ES"/>
-        </w:rPr>
-        <w:t>Go</w:t>
-      </w:r>
-    </w:p>
-    <w:p>
-      <w:pPr>
-        <w:jc w:val="center"/>
-        <w:rPr>
-          <w:i/>
-          <w:lang w:val="es-ES"/>
-        </w:rPr>
-      </w:pPr>
-      <w:r>
-        <w:rPr>
-          <w:i/>
+          <w:noProof/>
           <w:lang w:val="es-ES"/>
         </w:rPr>
         <w:lastRenderedPageBreak/>
@@ -19998,21 +19569,7 @@
           <w:i/>
           <w:lang w:val="es-ES"/>
         </w:rPr>
-        <w:t>2</w:t>
-      </w:r>
-      <w:r>
-        <w:rPr>
-          <w:i/>
-          <w:lang w:val="es-ES"/>
-        </w:rPr>
-        <w:t>1</w:t>
-      </w:r>
-      <w:r>
-        <w:rPr>
-          <w:i/>
-          <w:lang w:val="es-ES"/>
-        </w:rPr>
-        <w:t>. Tests de despliegue de contenedores en Rust</w:t>
+        <w:t>21. Tests de despliegue de contenedores en Rust</w:t>
       </w:r>
     </w:p>
     <w:p>

</xml_diff>